<commit_message>
Documentacion del Sprint 1 totalmente terminado GCS
</commit_message>
<xml_diff>
--- a/Entregable del primer sprint.docx
+++ b/Entregable del primer sprint.docx
@@ -4742,7 +4742,16 @@
                 <w:szCs w:val="24"/>
                 <w:lang w:val="es-ES"/>
               </w:rPr>
-              <w:t>04/11/2021</w:t>
+              <w:t>11</w:t>
+            </w:r>
+            <w:r>
+              <w:rPr>
+                <w:rFonts w:ascii="Times New Roman" w:eastAsia="Times New Roman" w:hAnsi="Times New Roman" w:cs="Times New Roman"/>
+                <w:sz w:val="24"/>
+                <w:szCs w:val="24"/>
+                <w:lang w:val="es-ES"/>
+              </w:rPr>
+              <w:t>/11/2021</w:t>
             </w:r>
           </w:p>
         </w:tc>
@@ -4844,7 +4853,16 @@
                 <w:szCs w:val="24"/>
                 <w:lang w:val="es-ES"/>
               </w:rPr>
-              <w:t>05/11/2021</w:t>
+              <w:t>12</w:t>
+            </w:r>
+            <w:r>
+              <w:rPr>
+                <w:rFonts w:ascii="Times New Roman" w:eastAsia="Times New Roman" w:hAnsi="Times New Roman" w:cs="Times New Roman"/>
+                <w:sz w:val="24"/>
+                <w:szCs w:val="24"/>
+                <w:lang w:val="es-ES"/>
+              </w:rPr>
+              <w:t>/11/2021</w:t>
             </w:r>
           </w:p>
         </w:tc>
@@ -5019,7 +5037,16 @@
                 <w:szCs w:val="24"/>
                 <w:lang w:val="es-ES"/>
               </w:rPr>
-              <w:t>04/11/2021</w:t>
+              <w:t>11</w:t>
+            </w:r>
+            <w:r>
+              <w:rPr>
+                <w:rFonts w:ascii="Times New Roman" w:eastAsia="Times New Roman" w:hAnsi="Times New Roman" w:cs="Times New Roman"/>
+                <w:sz w:val="24"/>
+                <w:szCs w:val="24"/>
+                <w:lang w:val="es-ES"/>
+              </w:rPr>
+              <w:t>/11/2021</w:t>
             </w:r>
           </w:p>
         </w:tc>
@@ -5121,7 +5148,16 @@
                 <w:szCs w:val="24"/>
                 <w:lang w:val="es-ES"/>
               </w:rPr>
-              <w:t>05/11/2021</w:t>
+              <w:t>12</w:t>
+            </w:r>
+            <w:r>
+              <w:rPr>
+                <w:rFonts w:ascii="Times New Roman" w:eastAsia="Times New Roman" w:hAnsi="Times New Roman" w:cs="Times New Roman"/>
+                <w:sz w:val="24"/>
+                <w:szCs w:val="24"/>
+                <w:lang w:val="es-ES"/>
+              </w:rPr>
+              <w:t>/11/2021</w:t>
             </w:r>
           </w:p>
         </w:tc>
@@ -5296,7 +5332,16 @@
                 <w:szCs w:val="24"/>
                 <w:lang w:val="es-ES"/>
               </w:rPr>
-              <w:t>04/11/2021</w:t>
+              <w:t>11</w:t>
+            </w:r>
+            <w:r>
+              <w:rPr>
+                <w:rFonts w:ascii="Times New Roman" w:eastAsia="Times New Roman" w:hAnsi="Times New Roman" w:cs="Times New Roman"/>
+                <w:sz w:val="24"/>
+                <w:szCs w:val="24"/>
+                <w:lang w:val="es-ES"/>
+              </w:rPr>
+              <w:t>/11/2021</w:t>
             </w:r>
           </w:p>
         </w:tc>
@@ -5398,7 +5443,16 @@
                 <w:szCs w:val="24"/>
                 <w:lang w:val="es-ES"/>
               </w:rPr>
-              <w:t>05/11/2021</w:t>
+              <w:t>12</w:t>
+            </w:r>
+            <w:r>
+              <w:rPr>
+                <w:rFonts w:ascii="Times New Roman" w:eastAsia="Times New Roman" w:hAnsi="Times New Roman" w:cs="Times New Roman"/>
+                <w:sz w:val="24"/>
+                <w:szCs w:val="24"/>
+                <w:lang w:val="es-ES"/>
+              </w:rPr>
+              <w:t>/11/2021</w:t>
             </w:r>
           </w:p>
         </w:tc>
@@ -14766,7 +14820,16 @@
                 <w:sz w:val="24"/>
                 <w:szCs w:val="24"/>
               </w:rPr>
-              <w:t>04/11/2021</w:t>
+              <w:t>11</w:t>
+            </w:r>
+            <w:r>
+              <w:rPr>
+                <w:rFonts w:ascii="Times New Roman" w:eastAsia="Times New Roman" w:hAnsi="Times New Roman" w:cs="Times New Roman"/>
+                <w:b/>
+                <w:sz w:val="24"/>
+                <w:szCs w:val="24"/>
+              </w:rPr>
+              <w:t>/11/2021</w:t>
             </w:r>
           </w:p>
         </w:tc>
@@ -14984,7 +15047,16 @@
                 <w:sz w:val="24"/>
                 <w:szCs w:val="24"/>
               </w:rPr>
-              <w:t>04/11/2021</w:t>
+              <w:t>11</w:t>
+            </w:r>
+            <w:r>
+              <w:rPr>
+                <w:rFonts w:ascii="Times New Roman" w:eastAsia="Times New Roman" w:hAnsi="Times New Roman" w:cs="Times New Roman"/>
+                <w:b/>
+                <w:sz w:val="24"/>
+                <w:szCs w:val="24"/>
+              </w:rPr>
+              <w:t>/11/2021</w:t>
             </w:r>
           </w:p>
         </w:tc>
@@ -15191,7 +15263,16 @@
                 <w:sz w:val="24"/>
                 <w:szCs w:val="24"/>
               </w:rPr>
-              <w:t>04/11/2021</w:t>
+              <w:t>11</w:t>
+            </w:r>
+            <w:r>
+              <w:rPr>
+                <w:rFonts w:ascii="Times New Roman" w:eastAsia="Times New Roman" w:hAnsi="Times New Roman" w:cs="Times New Roman"/>
+                <w:b/>
+                <w:sz w:val="24"/>
+                <w:szCs w:val="24"/>
+              </w:rPr>
+              <w:t>/11/2021</w:t>
             </w:r>
           </w:p>
         </w:tc>
@@ -15357,7 +15438,16 @@
                 <w:sz w:val="24"/>
                 <w:szCs w:val="24"/>
               </w:rPr>
-              <w:t>04/11/2021</w:t>
+              <w:t>11</w:t>
+            </w:r>
+            <w:r>
+              <w:rPr>
+                <w:rFonts w:ascii="Times New Roman" w:eastAsia="Times New Roman" w:hAnsi="Times New Roman" w:cs="Times New Roman"/>
+                <w:b/>
+                <w:sz w:val="24"/>
+                <w:szCs w:val="24"/>
+              </w:rPr>
+              <w:t>/11/2021</w:t>
             </w:r>
           </w:p>
         </w:tc>
@@ -15555,7 +15645,16 @@
                 <w:sz w:val="24"/>
                 <w:szCs w:val="24"/>
               </w:rPr>
-              <w:t>04/11/2021</w:t>
+              <w:t>11</w:t>
+            </w:r>
+            <w:r>
+              <w:rPr>
+                <w:rFonts w:ascii="Times New Roman" w:eastAsia="Times New Roman" w:hAnsi="Times New Roman" w:cs="Times New Roman"/>
+                <w:b/>
+                <w:sz w:val="24"/>
+                <w:szCs w:val="24"/>
+              </w:rPr>
+              <w:t>/11/2021</w:t>
             </w:r>
           </w:p>
         </w:tc>
@@ -15711,7 +15810,16 @@
                 <w:sz w:val="24"/>
                 <w:szCs w:val="24"/>
               </w:rPr>
-              <w:t>04/11/2021</w:t>
+              <w:t>11</w:t>
+            </w:r>
+            <w:r>
+              <w:rPr>
+                <w:rFonts w:ascii="Times New Roman" w:eastAsia="Times New Roman" w:hAnsi="Times New Roman" w:cs="Times New Roman"/>
+                <w:b/>
+                <w:sz w:val="24"/>
+                <w:szCs w:val="24"/>
+              </w:rPr>
+              <w:t>/11/2021</w:t>
             </w:r>
           </w:p>
         </w:tc>
@@ -15938,7 +16046,16 @@
                 <w:sz w:val="24"/>
                 <w:szCs w:val="24"/>
               </w:rPr>
-              <w:t>04/11/2021</w:t>
+              <w:t>11</w:t>
+            </w:r>
+            <w:r>
+              <w:rPr>
+                <w:rFonts w:ascii="Times New Roman" w:eastAsia="Times New Roman" w:hAnsi="Times New Roman" w:cs="Times New Roman"/>
+                <w:b/>
+                <w:sz w:val="24"/>
+                <w:szCs w:val="24"/>
+              </w:rPr>
+              <w:t>/11/2021</w:t>
             </w:r>
           </w:p>
         </w:tc>
@@ -16135,7 +16252,16 @@
                 <w:sz w:val="24"/>
                 <w:szCs w:val="24"/>
               </w:rPr>
-              <w:t>04/11/2021</w:t>
+              <w:t>11</w:t>
+            </w:r>
+            <w:r>
+              <w:rPr>
+                <w:rFonts w:ascii="Times New Roman" w:eastAsia="Times New Roman" w:hAnsi="Times New Roman" w:cs="Times New Roman"/>
+                <w:b/>
+                <w:sz w:val="24"/>
+                <w:szCs w:val="24"/>
+              </w:rPr>
+              <w:t>/11/2021</w:t>
             </w:r>
           </w:p>
         </w:tc>
@@ -16291,7 +16417,16 @@
                 <w:sz w:val="24"/>
                 <w:szCs w:val="24"/>
               </w:rPr>
-              <w:t>04/11/2021</w:t>
+              <w:t>11</w:t>
+            </w:r>
+            <w:r>
+              <w:rPr>
+                <w:rFonts w:ascii="Times New Roman" w:eastAsia="Times New Roman" w:hAnsi="Times New Roman" w:cs="Times New Roman"/>
+                <w:b/>
+                <w:sz w:val="24"/>
+                <w:szCs w:val="24"/>
+              </w:rPr>
+              <w:t>/11/2021</w:t>
             </w:r>
           </w:p>
         </w:tc>
@@ -16489,7 +16624,16 @@
                 <w:sz w:val="24"/>
                 <w:szCs w:val="24"/>
               </w:rPr>
-              <w:t>04/11/2021</w:t>
+              <w:t>11</w:t>
+            </w:r>
+            <w:r>
+              <w:rPr>
+                <w:rFonts w:ascii="Times New Roman" w:eastAsia="Times New Roman" w:hAnsi="Times New Roman" w:cs="Times New Roman"/>
+                <w:b/>
+                <w:sz w:val="24"/>
+                <w:szCs w:val="24"/>
+              </w:rPr>
+              <w:t>/11/2021</w:t>
             </w:r>
           </w:p>
         </w:tc>
@@ -16695,7 +16839,16 @@
                 <w:sz w:val="24"/>
                 <w:szCs w:val="24"/>
               </w:rPr>
-              <w:t>04/11/2021</w:t>
+              <w:t>11</w:t>
+            </w:r>
+            <w:r>
+              <w:rPr>
+                <w:rFonts w:ascii="Times New Roman" w:eastAsia="Times New Roman" w:hAnsi="Times New Roman" w:cs="Times New Roman"/>
+                <w:b/>
+                <w:sz w:val="24"/>
+                <w:szCs w:val="24"/>
+              </w:rPr>
+              <w:t>/11/2021</w:t>
             </w:r>
           </w:p>
         </w:tc>
@@ -16892,7 +17045,16 @@
                 <w:sz w:val="24"/>
                 <w:szCs w:val="24"/>
               </w:rPr>
-              <w:t>04/11/2021</w:t>
+              <w:t>11</w:t>
+            </w:r>
+            <w:r>
+              <w:rPr>
+                <w:rFonts w:ascii="Times New Roman" w:eastAsia="Times New Roman" w:hAnsi="Times New Roman" w:cs="Times New Roman"/>
+                <w:b/>
+                <w:sz w:val="24"/>
+                <w:szCs w:val="24"/>
+              </w:rPr>
+              <w:t>/11/2021</w:t>
             </w:r>
           </w:p>
         </w:tc>
@@ -17090,7 +17252,16 @@
                 <w:sz w:val="24"/>
                 <w:szCs w:val="24"/>
               </w:rPr>
-              <w:t>04/11/2021</w:t>
+              <w:t>11</w:t>
+            </w:r>
+            <w:r>
+              <w:rPr>
+                <w:rFonts w:ascii="Times New Roman" w:eastAsia="Times New Roman" w:hAnsi="Times New Roman" w:cs="Times New Roman"/>
+                <w:b/>
+                <w:sz w:val="24"/>
+                <w:szCs w:val="24"/>
+              </w:rPr>
+              <w:t>/11/2021</w:t>
             </w:r>
           </w:p>
         </w:tc>
@@ -17303,7 +17474,16 @@
                 <w:sz w:val="24"/>
                 <w:szCs w:val="24"/>
               </w:rPr>
-              <w:t>04/11/2021</w:t>
+              <w:t>11</w:t>
+            </w:r>
+            <w:r>
+              <w:rPr>
+                <w:rFonts w:ascii="Times New Roman" w:eastAsia="Times New Roman" w:hAnsi="Times New Roman" w:cs="Times New Roman"/>
+                <w:b/>
+                <w:sz w:val="24"/>
+                <w:szCs w:val="24"/>
+              </w:rPr>
+              <w:t>/11/2021</w:t>
             </w:r>
           </w:p>
         </w:tc>
@@ -17509,7 +17689,16 @@
                 <w:sz w:val="24"/>
                 <w:szCs w:val="24"/>
               </w:rPr>
-              <w:t>04/11/2021</w:t>
+              <w:t>11</w:t>
+            </w:r>
+            <w:r>
+              <w:rPr>
+                <w:rFonts w:ascii="Times New Roman" w:eastAsia="Times New Roman" w:hAnsi="Times New Roman" w:cs="Times New Roman"/>
+                <w:b/>
+                <w:sz w:val="24"/>
+                <w:szCs w:val="24"/>
+              </w:rPr>
+              <w:t>/11/2021</w:t>
             </w:r>
           </w:p>
         </w:tc>
@@ -17706,7 +17895,16 @@
                 <w:sz w:val="24"/>
                 <w:szCs w:val="24"/>
               </w:rPr>
-              <w:t>04/11/2021</w:t>
+              <w:t>11</w:t>
+            </w:r>
+            <w:r>
+              <w:rPr>
+                <w:rFonts w:ascii="Times New Roman" w:eastAsia="Times New Roman" w:hAnsi="Times New Roman" w:cs="Times New Roman"/>
+                <w:b/>
+                <w:sz w:val="24"/>
+                <w:szCs w:val="24"/>
+              </w:rPr>
+              <w:t>/11/2021</w:t>
             </w:r>
           </w:p>
         </w:tc>
@@ -17911,7 +18109,16 @@
                 <w:sz w:val="24"/>
                 <w:szCs w:val="24"/>
               </w:rPr>
-              <w:t>04/11/2021</w:t>
+              <w:t>11</w:t>
+            </w:r>
+            <w:r>
+              <w:rPr>
+                <w:rFonts w:ascii="Times New Roman" w:eastAsia="Times New Roman" w:hAnsi="Times New Roman" w:cs="Times New Roman"/>
+                <w:b/>
+                <w:sz w:val="24"/>
+                <w:szCs w:val="24"/>
+              </w:rPr>
+              <w:t>11/2021</w:t>
             </w:r>
           </w:p>
         </w:tc>
@@ -18116,12 +18323,31 @@
                 <w:sz w:val="24"/>
                 <w:szCs w:val="24"/>
               </w:rPr>
-              <w:t>04/11/2021</w:t>
+              <w:t>11</w:t>
+            </w:r>
+            <w:r>
+              <w:rPr>
+                <w:rFonts w:ascii="Times New Roman" w:eastAsia="Times New Roman" w:hAnsi="Times New Roman" w:cs="Times New Roman"/>
+                <w:b/>
+                <w:sz w:val="24"/>
+                <w:szCs w:val="24"/>
+              </w:rPr>
+              <w:t>/11/2021</w:t>
             </w:r>
           </w:p>
         </w:tc>
       </w:tr>
     </w:tbl>
+    <w:p>
+      <w:pPr>
+        <w:spacing w:before="240" w:after="240"/>
+        <w:rPr>
+          <w:rFonts w:ascii="Times New Roman" w:eastAsia="Times New Roman" w:hAnsi="Times New Roman" w:cs="Times New Roman"/>
+          <w:sz w:val="24"/>
+          <w:szCs w:val="24"/>
+        </w:rPr>
+      </w:pPr>
+    </w:p>
     <w:p>
       <w:pPr>
         <w:spacing w:before="240" w:after="240"/>
@@ -18337,7 +18563,16 @@
                 <w:sz w:val="24"/>
                 <w:szCs w:val="24"/>
               </w:rPr>
-              <w:t>04/11/2021</w:t>
+              <w:t>11</w:t>
+            </w:r>
+            <w:r>
+              <w:rPr>
+                <w:rFonts w:ascii="Times New Roman" w:eastAsia="Times New Roman" w:hAnsi="Times New Roman" w:cs="Times New Roman"/>
+                <w:b/>
+                <w:sz w:val="24"/>
+                <w:szCs w:val="24"/>
+              </w:rPr>
+              <w:t>/11/2021</w:t>
             </w:r>
           </w:p>
         </w:tc>
@@ -18373,16 +18608,8 @@
                 <w:sz w:val="24"/>
                 <w:szCs w:val="24"/>
               </w:rPr>
-              <w:t xml:space="preserve">Maquetar vista del módulo de </w:t>
-            </w:r>
-            <w:r>
-              <w:rPr>
-                <w:rFonts w:ascii="Times New Roman" w:eastAsia="Times New Roman" w:hAnsi="Times New Roman" w:cs="Times New Roman"/>
-                <w:sz w:val="24"/>
-                <w:szCs w:val="24"/>
-              </w:rPr>
               <w:lastRenderedPageBreak/>
-              <w:t>inserción del cliente (MIDC)</w:t>
+              <w:t>Maquetar vista del módulo de inserción del cliente (MIDC)</w:t>
             </w:r>
           </w:p>
         </w:tc>
@@ -18414,7 +18641,6 @@
                 <w:sz w:val="24"/>
                 <w:szCs w:val="24"/>
               </w:rPr>
-              <w:lastRenderedPageBreak/>
               <w:t xml:space="preserve"> </w:t>
             </w:r>
             <w:r>
@@ -18508,7 +18734,16 @@
                 <w:sz w:val="24"/>
                 <w:szCs w:val="24"/>
               </w:rPr>
-              <w:t>04/11/2021</w:t>
+              <w:t>11</w:t>
+            </w:r>
+            <w:r>
+              <w:rPr>
+                <w:rFonts w:ascii="Times New Roman" w:eastAsia="Times New Roman" w:hAnsi="Times New Roman" w:cs="Times New Roman"/>
+                <w:b/>
+                <w:sz w:val="24"/>
+                <w:szCs w:val="24"/>
+              </w:rPr>
+              <w:t>/11/2021</w:t>
             </w:r>
           </w:p>
         </w:tc>
@@ -18681,7 +18916,16 @@
                 <w:sz w:val="24"/>
                 <w:szCs w:val="24"/>
               </w:rPr>
-              <w:t>04/11/2021</w:t>
+              <w:t>11</w:t>
+            </w:r>
+            <w:r>
+              <w:rPr>
+                <w:rFonts w:ascii="Times New Roman" w:eastAsia="Times New Roman" w:hAnsi="Times New Roman" w:cs="Times New Roman"/>
+                <w:b/>
+                <w:sz w:val="24"/>
+                <w:szCs w:val="24"/>
+              </w:rPr>
+              <w:t>/11/2021</w:t>
             </w:r>
           </w:p>
         </w:tc>
@@ -18854,7 +19098,16 @@
                 <w:sz w:val="24"/>
                 <w:szCs w:val="24"/>
               </w:rPr>
-              <w:t>04/11/2021</w:t>
+              <w:t>11</w:t>
+            </w:r>
+            <w:r>
+              <w:rPr>
+                <w:rFonts w:ascii="Times New Roman" w:eastAsia="Times New Roman" w:hAnsi="Times New Roman" w:cs="Times New Roman"/>
+                <w:b/>
+                <w:sz w:val="24"/>
+                <w:szCs w:val="24"/>
+              </w:rPr>
+              <w:t>/11/2021</w:t>
             </w:r>
           </w:p>
         </w:tc>
@@ -19093,7 +19346,16 @@
                 <w:sz w:val="24"/>
                 <w:szCs w:val="24"/>
               </w:rPr>
-              <w:t>04/11/2021</w:t>
+              <w:t>11</w:t>
+            </w:r>
+            <w:r>
+              <w:rPr>
+                <w:rFonts w:ascii="Times New Roman" w:eastAsia="Times New Roman" w:hAnsi="Times New Roman" w:cs="Times New Roman"/>
+                <w:b/>
+                <w:sz w:val="24"/>
+                <w:szCs w:val="24"/>
+              </w:rPr>
+              <w:t>/11/2021</w:t>
             </w:r>
           </w:p>
         </w:tc>
@@ -19278,7 +19540,16 @@
                 <w:sz w:val="24"/>
                 <w:szCs w:val="24"/>
               </w:rPr>
-              <w:t>04/11/2021</w:t>
+              <w:t>11</w:t>
+            </w:r>
+            <w:r>
+              <w:rPr>
+                <w:rFonts w:ascii="Times New Roman" w:eastAsia="Times New Roman" w:hAnsi="Times New Roman" w:cs="Times New Roman"/>
+                <w:b/>
+                <w:sz w:val="24"/>
+                <w:szCs w:val="24"/>
+              </w:rPr>
+              <w:t>/11/2021</w:t>
             </w:r>
           </w:p>
         </w:tc>
@@ -19463,7 +19734,16 @@
                 <w:sz w:val="24"/>
                 <w:szCs w:val="24"/>
               </w:rPr>
-              <w:t>04/11/2021</w:t>
+              <w:t>11</w:t>
+            </w:r>
+            <w:r>
+              <w:rPr>
+                <w:rFonts w:ascii="Times New Roman" w:eastAsia="Times New Roman" w:hAnsi="Times New Roman" w:cs="Times New Roman"/>
+                <w:b/>
+                <w:sz w:val="24"/>
+                <w:szCs w:val="24"/>
+              </w:rPr>
+              <w:t>/11/2021</w:t>
             </w:r>
           </w:p>
         </w:tc>
@@ -19660,7 +19940,16 @@
                 <w:sz w:val="24"/>
                 <w:szCs w:val="24"/>
               </w:rPr>
-              <w:t>04/11/2021</w:t>
+              <w:t>11</w:t>
+            </w:r>
+            <w:r>
+              <w:rPr>
+                <w:rFonts w:ascii="Times New Roman" w:eastAsia="Times New Roman" w:hAnsi="Times New Roman" w:cs="Times New Roman"/>
+                <w:b/>
+                <w:sz w:val="24"/>
+                <w:szCs w:val="24"/>
+              </w:rPr>
+              <w:t>/11/2021</w:t>
             </w:r>
           </w:p>
         </w:tc>

</xml_diff>